<commit_message>
wda avec get : Trops lent
</commit_message>
<xml_diff>
--- a/Autre/Resumer_Activite/051925 - 300525.docx
+++ b/Autre/Resumer_Activite/051925 - 300525.docx
@@ -79,11 +79,16 @@
         <w:t xml:space="preserve"> formation </w:t>
       </w:r>
       <w:r>
-        <w:t>de l’a</w:t>
+        <w:t>de l’</w:t>
+      </w:r>
+      <w:proofErr w:type="spellStart"/>
+      <w:r>
+        <w:t>a</w:t>
       </w:r>
       <w:r>
         <w:t>ccordion</w:t>
       </w:r>
+      <w:proofErr w:type="spellEnd"/>
       <w:r>
         <w:t xml:space="preserve"> + résolution du défaut afin d’afficher l’a</w:t>
       </w:r>
@@ -136,23 +141,54 @@
         <w:t>« </w:t>
       </w:r>
       <w:r>
-        <w:t>Edge Detection</w:t>
-      </w:r>
+        <w:t xml:space="preserve">Edge </w:t>
+      </w:r>
+      <w:proofErr w:type="spellStart"/>
+      <w:r>
+        <w:t>Detection</w:t>
+      </w:r>
+      <w:proofErr w:type="spellEnd"/>
       <w:r>
         <w:t> »</w:t>
       </w:r>
       <w:r>
-        <w:t xml:space="preserve"> (Ftrig, Rtrig et RF_t</w:t>
-      </w:r>
-      <w:r>
-        <w:t xml:space="preserve">rig) et </w:t>
+        <w:t xml:space="preserve"> (</w:t>
+      </w:r>
+      <w:proofErr w:type="spellStart"/>
+      <w:r>
+        <w:t>Ftrig</w:t>
+      </w:r>
+      <w:proofErr w:type="spellEnd"/>
+      <w:r>
+        <w:t xml:space="preserve">, </w:t>
+      </w:r>
+      <w:proofErr w:type="spellStart"/>
+      <w:r>
+        <w:t>Rtrig</w:t>
+      </w:r>
+      <w:proofErr w:type="spellEnd"/>
+      <w:r>
+        <w:t xml:space="preserve"> et </w:t>
+      </w:r>
+      <w:proofErr w:type="spellStart"/>
+      <w:r>
+        <w:t>RF_t</w:t>
+      </w:r>
+      <w:r>
+        <w:t>rig</w:t>
+      </w:r>
+      <w:proofErr w:type="spellEnd"/>
+      <w:r>
+        <w:t xml:space="preserve">) et </w:t>
       </w:r>
       <w:r>
         <w:t>« </w:t>
       </w:r>
+      <w:proofErr w:type="spellStart"/>
       <w:r>
         <w:t>Comparator</w:t>
       </w:r>
+      <w:proofErr w:type="spellEnd"/>
       <w:r>
         <w:t xml:space="preserve"> » </w:t>
       </w:r>
@@ -171,15 +207,19 @@
       <w:r>
         <w:t>Changement de structure pour passage de plus d’information entre UI et PLC (</w:t>
       </w:r>
+      <w:proofErr w:type="spellStart"/>
       <w:r>
         <w:t>parameterValueData</w:t>
       </w:r>
+      <w:proofErr w:type="spellEnd"/>
       <w:r>
         <w:t xml:space="preserve">[], </w:t>
       </w:r>
+      <w:proofErr w:type="spellStart"/>
       <w:r>
         <w:t>parameterNameData</w:t>
       </w:r>
+      <w:proofErr w:type="spellEnd"/>
       <w:r>
         <w:t>[])</w:t>
       </w:r>
@@ -199,7 +239,15 @@
         <w:sym w:font="Wingdings" w:char="F0E0"/>
       </w:r>
       <w:r>
-        <w:t xml:space="preserve"> string (any et type générique n’allaient pas)</w:t>
+        <w:t xml:space="preserve"> string (</w:t>
+      </w:r>
+      <w:proofErr w:type="spellStart"/>
+      <w:r>
+        <w:t>any</w:t>
+      </w:r>
+      <w:proofErr w:type="spellEnd"/>
+      <w:r>
+        <w:t xml:space="preserve"> et type générique n’allaient pas)</w:t>
       </w:r>
     </w:p>
     <w:p>
@@ -213,6 +261,7 @@
           <w:lang w:val="en-GB"/>
         </w:rPr>
       </w:pPr>
+      <w:proofErr w:type="spellStart"/>
       <w:r>
         <w:rPr>
           <w:lang w:val="en-GB"/>
@@ -225,6 +274,7 @@
         </w:rPr>
         <w:t>er</w:t>
       </w:r>
+      <w:proofErr w:type="spellEnd"/>
       <w:r>
         <w:rPr>
           <w:lang w:val="en-GB"/>
@@ -265,8 +315,13 @@
         <w:t>Ajout</w:t>
       </w:r>
       <w:r>
-        <w:t>er bloc Mqtt</w:t>
-      </w:r>
+        <w:t xml:space="preserve">er bloc </w:t>
+      </w:r>
+      <w:proofErr w:type="spellStart"/>
+      <w:r>
+        <w:t>Mqtt</w:t>
+      </w:r>
+      <w:proofErr w:type="spellEnd"/>
     </w:p>
     <w:p>
       <w:pPr>
@@ -280,7 +335,15 @@
         <w:t>M</w:t>
       </w:r>
       <w:r>
-        <w:t>odification de l’architecture UI logicalNode pour mieux séparer les types de blocs</w:t>
+        <w:t xml:space="preserve">odification de l’architecture UI </w:t>
+      </w:r>
+      <w:proofErr w:type="spellStart"/>
+      <w:r>
+        <w:t>logicalNode</w:t>
+      </w:r>
+      <w:proofErr w:type="spellEnd"/>
+      <w:r>
+        <w:t xml:space="preserve"> pour mieux séparer les types de blocs</w:t>
       </w:r>
     </w:p>
     <w:p>
@@ -294,9 +357,11 @@
       <w:r>
         <w:t>Ajouter méthode « </w:t>
       </w:r>
+      <w:proofErr w:type="spellStart"/>
       <w:r>
         <w:t>DestroyToBuildAgain</w:t>
       </w:r>
+      <w:proofErr w:type="spellEnd"/>
       <w:r>
         <w:t> »</w:t>
       </w:r>
@@ -315,9 +380,11 @@
         </w:rPr>
         <w:t xml:space="preserve"> </w:t>
       </w:r>
+      <w:proofErr w:type="spellStart"/>
       <w:r>
         <w:t>LogicalNodeInterface</w:t>
       </w:r>
+      <w:proofErr w:type="spellEnd"/>
     </w:p>
     <w:p>
       <w:pPr>
@@ -336,8 +403,13 @@
       <w:r>
         <w:t xml:space="preserve">/possibilité pour </w:t>
       </w:r>
-      <w:r>
-        <w:t xml:space="preserve">React </w:t>
+      <w:proofErr w:type="spellStart"/>
+      <w:r>
+        <w:t>React</w:t>
+      </w:r>
+      <w:proofErr w:type="spellEnd"/>
+      <w:r>
+        <w:t xml:space="preserve"> </w:t>
       </w:r>
       <w:r>
         <w:t>flow</w:t>
@@ -354,33 +426,43 @@
       <w:r>
         <w:t xml:space="preserve">UI  création fichier : </w:t>
       </w:r>
+      <w:proofErr w:type="spellStart"/>
       <w:r>
         <w:t>BoolToStringHandles.tsx</w:t>
       </w:r>
+      <w:proofErr w:type="spellEnd"/>
       <w:r>
         <w:t xml:space="preserve"> , </w:t>
       </w:r>
+      <w:proofErr w:type="spellStart"/>
       <w:r>
         <w:t>CommunicationHandles.tsx</w:t>
       </w:r>
+      <w:proofErr w:type="spellEnd"/>
       <w:r>
         <w:t xml:space="preserve">, </w:t>
       </w:r>
+      <w:proofErr w:type="spellStart"/>
       <w:r>
         <w:t>FixedHandles.tsx</w:t>
       </w:r>
+      <w:proofErr w:type="spellEnd"/>
       <w:r>
         <w:t xml:space="preserve">, </w:t>
       </w:r>
+      <w:proofErr w:type="spellStart"/>
       <w:r>
         <w:t>StretchableHandles.tsx</w:t>
       </w:r>
+      <w:proofErr w:type="spellEnd"/>
       <w:r>
         <w:t xml:space="preserve">, </w:t>
       </w:r>
+      <w:proofErr w:type="spellStart"/>
       <w:r>
         <w:t>types.ts</w:t>
       </w:r>
+      <w:proofErr w:type="spellEnd"/>
     </w:p>
     <w:p>
       <w:pPr>
@@ -392,7 +474,15 @@
     </w:p>
     <w:p>
       <w:r>
-        <w:t>Pas possible de mettre plusieurs output sur un node. Cela crée plusieurs instance du même bloc.</w:t>
+        <w:t xml:space="preserve">Pas possible de mettre plusieurs output sur un </w:t>
+      </w:r>
+      <w:proofErr w:type="spellStart"/>
+      <w:r>
+        <w:t>node</w:t>
+      </w:r>
+      <w:proofErr w:type="spellEnd"/>
+      <w:r>
+        <w:t>. Cela crée plusieurs instance du même bloc.</w:t>
       </w:r>
     </w:p>
     <w:p>
@@ -542,6 +632,9 @@
         <w:br w:type="page"/>
       </w:r>
       <w:r>
+        <w:rPr>
+          <w:noProof/>
+        </w:rPr>
         <w:lastRenderedPageBreak/>
         <w:drawing>
           <wp:inline distT="0" distB="0" distL="0" distR="0" wp14:anchorId="043ECC39" wp14:editId="27D501CB">
@@ -588,6 +681,9 @@
     </w:p>
     <w:p>
       <w:r>
+        <w:rPr>
+          <w:noProof/>
+        </w:rPr>
         <w:drawing>
           <wp:inline distT="0" distB="0" distL="0" distR="0" wp14:anchorId="44157518" wp14:editId="65E7355B">
             <wp:extent cx="5760720" cy="2684145"/>
@@ -705,12 +801,44 @@
     <w:p>
       <w:r>
         <w:lastRenderedPageBreak/>
-        <w:t>Page webSockets assez rapidement (pour debuger)</w:t>
-      </w:r>
-    </w:p>
-    <w:p>
-      <w:r>
-        <w:t xml:space="preserve">Broker mqtt à créer dans l’automate. Regarder wda … </w:t>
+        <w:t xml:space="preserve">Page </w:t>
+      </w:r>
+      <w:proofErr w:type="spellStart"/>
+      <w:r>
+        <w:t>webSockets</w:t>
+      </w:r>
+      <w:proofErr w:type="spellEnd"/>
+      <w:r>
+        <w:t xml:space="preserve"> assez rapidement (pour </w:t>
+      </w:r>
+      <w:proofErr w:type="spellStart"/>
+      <w:r>
+        <w:t>debuger</w:t>
+      </w:r>
+      <w:proofErr w:type="spellEnd"/>
+      <w:r>
+        <w:t>)</w:t>
+      </w:r>
+    </w:p>
+    <w:p>
+      <w:r>
+        <w:t xml:space="preserve">Broker </w:t>
+      </w:r>
+      <w:proofErr w:type="spellStart"/>
+      <w:r>
+        <w:t>mqtt</w:t>
+      </w:r>
+      <w:proofErr w:type="spellEnd"/>
+      <w:r>
+        <w:t xml:space="preserve"> à créer dans l’automate. Regarder </w:t>
+      </w:r>
+      <w:proofErr w:type="spellStart"/>
+      <w:r>
+        <w:t>wda</w:t>
+      </w:r>
+      <w:proofErr w:type="spellEnd"/>
+      <w:r>
+        <w:t xml:space="preserve"> … </w:t>
       </w:r>
     </w:p>
     <w:p>
@@ -730,9 +858,15 @@
     </w:p>
     <w:p>
       <w:r>
-        <w:t>Mieux faire les messages de debug</w:t>
-      </w:r>
-    </w:p>
+        <w:t xml:space="preserve">Mieux faire les messages de </w:t>
+      </w:r>
+      <w:proofErr w:type="spellStart"/>
+      <w:r>
+        <w:t>debug</w:t>
+      </w:r>
+      <w:proofErr w:type="spellEnd"/>
+    </w:p>
+    <w:p/>
     <w:p/>
     <w:sectPr>
       <w:headerReference w:type="default" r:id="rId13"/>
@@ -815,8 +949,12 @@
     </w:r>
     <w:r>
       <w:tab/>
+    </w:r>
+    <w:proofErr w:type="spellStart"/>
+    <w:r>
       <w:t>PLCSoft</w:t>
     </w:r>
+    <w:proofErr w:type="spellEnd"/>
     <w:r>
       <w:tab/>
       <w:t>Marcelin</w:t>
@@ -1528,7 +1666,6 @@
   <w:style w:type="character" w:default="1" w:styleId="DefaultParagraphFont">
     <w:name w:val="Default Paragraph Font"/>
     <w:uiPriority w:val="1"/>
-    <w:semiHidden/>
     <w:unhideWhenUsed/>
   </w:style>
   <w:style w:type="table" w:default="1" w:styleId="TableNormal">
@@ -1913,6 +2050,29 @@
       <w:rFonts w:ascii="Consolas" w:hAnsi="Consolas"/>
       <w:sz w:val="20"/>
       <w:szCs w:val="20"/>
+    </w:rPr>
+  </w:style>
+  <w:style w:type="character" w:styleId="Hyperlink">
+    <w:name w:val="Hyperlink"/>
+    <w:basedOn w:val="DefaultParagraphFont"/>
+    <w:uiPriority w:val="99"/>
+    <w:unhideWhenUsed/>
+    <w:rsid w:val="001A4135"/>
+    <w:rPr>
+      <w:color w:val="467886" w:themeColor="hyperlink"/>
+      <w:u w:val="single"/>
+    </w:rPr>
+  </w:style>
+  <w:style w:type="character" w:styleId="UnresolvedMention">
+    <w:name w:val="Unresolved Mention"/>
+    <w:basedOn w:val="DefaultParagraphFont"/>
+    <w:uiPriority w:val="99"/>
+    <w:semiHidden/>
+    <w:unhideWhenUsed/>
+    <w:rsid w:val="001A4135"/>
+    <w:rPr>
+      <w:color w:val="605E5C"/>
+      <w:shd w:val="clear" w:color="auto" w:fill="E1DFDD"/>
     </w:rPr>
   </w:style>
 </w:styles>

</xml_diff>